<commit_message>
word to excel new worksheet
</commit_message>
<xml_diff>
--- a/Twitter.UI/result.docx
+++ b/Twitter.UI/result.docx
@@ -7,7 +7,7 @@
         <w:jc w:val="right"/>
       </w:pPr>
       <w:r>
-        <w:t>23-08-2023</w:t>
+        <w:t>24-08-2023</w:t>
       </w:r>
     </w:p>
     <w:p>
@@ -15,7 +15,7 @@
         <w:t xml:space="preserve">Merhaba </w:t>
       </w:r>
       <w:r>
-        <w:t>elif</w:t>
+        <w:t>Admin</w:t>
       </w:r>
       <w:r>
         <w:t>,</w:t>

</xml_diff>

<commit_message>
Send Email function added
</commit_message>
<xml_diff>
--- a/Twitter.UI/result.docx
+++ b/Twitter.UI/result.docx
@@ -7,7 +7,7 @@
         <w:jc w:val="right"/>
       </w:pPr>
       <w:r>
-        <w:t>31-08-2023</w:t>
+        <w:t>13-09-2023</w:t>
       </w:r>
     </w:p>
     <w:p>
@@ -20,7 +20,7 @@
         <w:t xml:space="preserve"> </w:t>
       </w:r>
       <w:r>
-        <w:t>İrem</w:t>
+        <w:t>Mert</w:t>
       </w:r>
       <w:r>
         <w:t>,</w:t>
@@ -61,7 +61,7 @@
         <w:t xml:space="preserve"> </w:t>
       </w:r>
       <w:r>
-        <w:t>İrem</w:t>
+        <w:t>Mert</w:t>
       </w:r>
       <w:r>
         <w:t xml:space="preserve"> ipsum dolor sit </w:t>
@@ -901,7 +901,7 @@
         <w:t xml:space="preserve">. </w:t>
       </w:r>
       <w:r>
-        <w:t>İrem</w:t>
+        <w:t>Mert</w:t>
       </w:r>
       <w:r>
         <w:t xml:space="preserve"> </w:t>

</xml_diff>